<commit_message>
Updated docs with link to feedback form
</commit_message>
<xml_diff>
--- a/practicals/Assignment/Assignment.docx
+++ b/practicals/Assignment/Assignment.docx
@@ -89,10 +89,7 @@
         <w:spacing w:line="240" w:lineRule="auto"/>
       </w:pPr>
       <w:r>
-        <w:t xml:space="preserve">This </w:t>
-      </w:r>
-      <w:r>
-        <w:t>assignment will test the skills that you have developed over the last week. You are to choose one part (part A or Part B) below and complete the tasks listed. Marks will be given for:</w:t>
+        <w:t>This assignment will test the skills that you have developed over the last week. You are to choose one part (part A or Part B) below and complete the tasks listed. Marks will be given for:</w:t>
       </w:r>
     </w:p>
     <w:p>
@@ -474,25 +471,7 @@
         <w:spacing w:after="0" w:line="240" w:lineRule="auto"/>
       </w:pPr>
       <w:r>
-        <w:t>O</w:t>
-      </w:r>
-      <w:r>
-        <w:t>nce you</w:t>
-      </w:r>
-      <w:r>
-        <w:t>r</w:t>
-      </w:r>
-      <w:r>
-        <w:t xml:space="preserve"> </w:t>
-      </w:r>
-      <w:r>
-        <w:t>interactive session begins</w:t>
-      </w:r>
-      <w:r>
-        <w:t>, issue the commands</w:t>
-      </w:r>
-      <w:r>
-        <w:t>:</w:t>
+        <w:t>Once your interactive session begins, issue the commands:</w:t>
       </w:r>
     </w:p>
     <w:p>
@@ -1106,10 +1085,7 @@
         <w:spacing w:line="240" w:lineRule="auto"/>
       </w:pPr>
       <w:r>
-        <w:t>Produce a plot of GPU speed vs CPU speed for a</w:t>
-      </w:r>
-      <w:r>
-        <w:t xml:space="preserve">n increasing number of </w:t>
+        <w:t xml:space="preserve">Produce a plot of GPU speed vs CPU speed for an increasing number of </w:t>
       </w:r>
       <w:proofErr w:type="spellStart"/>
       <w:r>
@@ -1153,10 +1129,7 @@
         <w:spacing w:line="240" w:lineRule="auto"/>
       </w:pPr>
       <w:r>
-        <w:t xml:space="preserve">Compare the speed of the code that uses the reduction algorithm to your original code. </w:t>
-      </w:r>
-      <w:r>
-        <w:t xml:space="preserve"> </w:t>
+        <w:t xml:space="preserve">Compare the speed of the code that uses the reduction algorithm to your original code.  </w:t>
       </w:r>
     </w:p>
     <w:p>
@@ -1286,20 +1259,75 @@
           <w:rPr>
             <w:rStyle w:val="Hyperlink"/>
           </w:rPr>
-          <w:t>w</w:t>
+          <w:t>wes.armour@eng.ox.ac.uk</w:t>
         </w:r>
-        <w:bookmarkStart w:id="0" w:name="_GoBack"/>
-        <w:bookmarkEnd w:id="0"/>
+      </w:hyperlink>
+      <w:r>
+        <w:t xml:space="preserve"> </w:t>
+      </w:r>
+    </w:p>
+    <w:p>
+      <w:pPr>
+        <w:spacing w:line="240" w:lineRule="auto"/>
+      </w:pPr>
+    </w:p>
+    <w:p>
+      <w:pPr>
+        <w:spacing w:line="240" w:lineRule="auto"/>
+        <w:jc w:val="center"/>
+        <w:rPr>
+          <w:b/>
+          <w:sz w:val="24"/>
+        </w:rPr>
+      </w:pPr>
+      <w:r>
+        <w:rPr>
+          <w:b/>
+          <w:sz w:val="24"/>
+        </w:rPr>
+        <w:t xml:space="preserve">On-line feedback form: </w:t>
+      </w:r>
+      <w:hyperlink r:id="rId8" w:history="1">
         <w:r>
           <w:rPr>
             <w:rStyle w:val="Hyperlink"/>
+            <w:b/>
+            <w:sz w:val="24"/>
           </w:rPr>
-          <w:t>es.armour@eng.ox.ac.uk</w:t>
+          <w:t>http://</w:t>
         </w:r>
       </w:hyperlink>
-      <w:r>
-        <w:t xml:space="preserve"> </w:t>
-      </w:r>
+      <w:hyperlink r:id="rId9" w:history="1">
+        <w:r>
+          <w:rPr>
+            <w:rStyle w:val="Hyperlink"/>
+            <w:b/>
+            <w:sz w:val="24"/>
+          </w:rPr>
+          <w:t>bit.ly/OXUNICWM</w:t>
+        </w:r>
+      </w:hyperlink>
+      <w:r>
+        <w:rPr>
+          <w:b/>
+          <w:sz w:val="24"/>
+        </w:rPr>
+        <w:t xml:space="preserve"> please, please, please do complete </w:t>
+      </w:r>
+      <w:r>
+        <w:rPr>
+          <w:b/>
+          <w:sz w:val="24"/>
+        </w:rPr>
+        <w:t>before leaving. It takes one minute.</w:t>
+      </w:r>
+    </w:p>
+    <w:p>
+      <w:pPr>
+        <w:spacing w:line="240" w:lineRule="auto"/>
+      </w:pPr>
+      <w:bookmarkStart w:id="0" w:name="_GoBack"/>
+      <w:bookmarkEnd w:id="0"/>
     </w:p>
     <w:sectPr>
       <w:pgSz w:w="11906" w:h="16838"/>
@@ -2105,7 +2133,6 @@
   <w:style w:type="character" w:default="1" w:styleId="DefaultParagraphFont">
     <w:name w:val="Default Paragraph Font"/>
     <w:uiPriority w:val="1"/>
-    <w:semiHidden/>
     <w:unhideWhenUsed/>
   </w:style>
   <w:style w:type="table" w:default="1" w:styleId="TableNormal">

</xml_diff>